<commit_message>
Minor updates, testing new approach.
</commit_message>
<xml_diff>
--- a/01_Code/VAE/Ideas_ModelImprovement.docx
+++ b/01_Code/VAE/Ideas_ModelImprovement.docx
@@ -85,7 +85,49 @@
         <w:rPr>
           <w:lang w:val="en-US"/>
         </w:rPr>
-        <w:t xml:space="preserve"> Calculate the change between the current row and the previous row ($f_{t} - f_{t-1}$). A sudden drop in a feature like f1 (even if still high) is a major red flag for default.</w:t>
+        <w:t xml:space="preserve"> Calculate the change between the current row and the previous row ($</w:t>
+      </w:r>
+      <w:proofErr w:type="gramStart"/>
+      <w:r>
+        <w:rPr>
+          <w:lang w:val="en-US"/>
+        </w:rPr>
+        <w:t>f_{t} -</w:t>
+      </w:r>
+      <w:proofErr w:type="gramEnd"/>
+      <w:r>
+        <w:rPr>
+          <w:lang w:val="en-US"/>
+        </w:rPr>
+        <w:t xml:space="preserve"> </w:t>
+      </w:r>
+      <w:proofErr w:type="gramStart"/>
+      <w:r>
+        <w:rPr>
+          <w:lang w:val="en-US"/>
+        </w:rPr>
+        <w:t>f_{</w:t>
+      </w:r>
+      <w:proofErr w:type="gramEnd"/>
+      <w:r>
+        <w:rPr>
+          <w:lang w:val="en-US"/>
+        </w:rPr>
+        <w:t>t-</w:t>
+      </w:r>
+      <w:proofErr w:type="gramStart"/>
+      <w:r>
+        <w:rPr>
+          <w:lang w:val="en-US"/>
+        </w:rPr>
+        <w:t>1}$</w:t>
+      </w:r>
+      <w:proofErr w:type="gramEnd"/>
+      <w:r>
+        <w:rPr>
+          <w:lang w:val="en-US"/>
+        </w:rPr>
+        <w:t>). A sudden drop in a feature like f1 (even if still high) is a major red flag for default.</w:t>
       </w:r>
     </w:p>
     <w:p>
@@ -227,7 +269,77 @@
         <w:rPr>
           <w:lang w:val="en-US"/>
         </w:rPr>
-        <w:t>$$f_{norm} = \frac{x - \mu_{sector, size}}{\sigma_{sector, size}}$$</w:t>
+        <w:t>$$f_{norm} = \</w:t>
+      </w:r>
+      <w:proofErr w:type="gramStart"/>
+      <w:r>
+        <w:rPr>
+          <w:lang w:val="en-US"/>
+        </w:rPr>
+        <w:t>frac{</w:t>
+      </w:r>
+      <w:proofErr w:type="gramEnd"/>
+      <w:r>
+        <w:rPr>
+          <w:lang w:val="en-US"/>
+        </w:rPr>
+        <w:t>x - \mu</w:t>
+      </w:r>
+      <w:proofErr w:type="gramStart"/>
+      <w:r>
+        <w:rPr>
+          <w:lang w:val="en-US"/>
+        </w:rPr>
+        <w:t>_{</w:t>
+      </w:r>
+      <w:proofErr w:type="gramEnd"/>
+      <w:r>
+        <w:rPr>
+          <w:lang w:val="en-US"/>
+        </w:rPr>
+        <w:t>sector, size</w:t>
+      </w:r>
+      <w:proofErr w:type="gramStart"/>
+      <w:r>
+        <w:rPr>
+          <w:lang w:val="en-US"/>
+        </w:rPr>
+        <w:t>}}{</w:t>
+      </w:r>
+      <w:proofErr w:type="gramEnd"/>
+      <w:r>
+        <w:rPr>
+          <w:lang w:val="en-US"/>
+        </w:rPr>
+        <w:t>\sigma</w:t>
+      </w:r>
+      <w:proofErr w:type="gramStart"/>
+      <w:r>
+        <w:rPr>
+          <w:lang w:val="en-US"/>
+        </w:rPr>
+        <w:t>_{</w:t>
+      </w:r>
+      <w:proofErr w:type="gramEnd"/>
+      <w:r>
+        <w:rPr>
+          <w:lang w:val="en-US"/>
+        </w:rPr>
+        <w:t>sector, size</w:t>
+      </w:r>
+      <w:proofErr w:type="gramStart"/>
+      <w:r>
+        <w:rPr>
+          <w:lang w:val="en-US"/>
+        </w:rPr>
+        <w:t>}}$</w:t>
+      </w:r>
+      <w:proofErr w:type="gramEnd"/>
+      <w:r>
+        <w:rPr>
+          <w:lang w:val="en-US"/>
+        </w:rPr>
+        <w:t>$</w:t>
       </w:r>
     </w:p>
     <w:p>
@@ -252,7 +364,21 @@
         <w:rPr>
           <w:lang w:val="en-US"/>
         </w:rPr>
-        <w:t xml:space="preserve"> Group your data by both sector and size. Calculate the mean ($\mu$) and standard deviation ($\sigma$) of f1 within those groups.</w:t>
+        <w:t xml:space="preserve"> Group your data by both sector and size. Calculate the </w:t>
+      </w:r>
+      <w:proofErr w:type="gramStart"/>
+      <w:r>
+        <w:rPr>
+          <w:lang w:val="en-US"/>
+        </w:rPr>
+        <w:t>mean</w:t>
+      </w:r>
+      <w:proofErr w:type="gramEnd"/>
+      <w:r>
+        <w:rPr>
+          <w:lang w:val="en-US"/>
+        </w:rPr>
+        <w:t xml:space="preserve"> ($\mu$) and standard deviation ($\sigma$) of f1 within those groups.</w:t>
       </w:r>
     </w:p>
     <w:p>
@@ -429,13 +555,23 @@
         </w:rPr>
         <w:t xml:space="preserve"> * </w:t>
       </w:r>
-      <w:r>
-        <w:rPr>
-          <w:b/>
-          <w:bCs/>
-          <w:lang w:val="en-US"/>
-        </w:rPr>
-        <w:t>LightGBM:</w:t>
+      <w:proofErr w:type="spellStart"/>
+      <w:r>
+        <w:rPr>
+          <w:b/>
+          <w:bCs/>
+          <w:lang w:val="en-US"/>
+        </w:rPr>
+        <w:t>LightGBM</w:t>
+      </w:r>
+      <w:proofErr w:type="spellEnd"/>
+      <w:r>
+        <w:rPr>
+          <w:b/>
+          <w:bCs/>
+          <w:lang w:val="en-US"/>
+        </w:rPr>
+        <w:t>:</w:t>
       </w:r>
       <w:r>
         <w:rPr>
@@ -454,13 +590,23 @@
           <w:lang w:val="en-US"/>
         </w:rPr>
       </w:pPr>
-      <w:r>
-        <w:rPr>
-          <w:b/>
-          <w:bCs/>
-          <w:lang w:val="en-US"/>
-        </w:rPr>
-        <w:t>CatBoost:</w:t>
+      <w:proofErr w:type="spellStart"/>
+      <w:r>
+        <w:rPr>
+          <w:b/>
+          <w:bCs/>
+          <w:lang w:val="en-US"/>
+        </w:rPr>
+        <w:t>CatBoost</w:t>
+      </w:r>
+      <w:proofErr w:type="spellEnd"/>
+      <w:r>
+        <w:rPr>
+          <w:b/>
+          <w:bCs/>
+          <w:lang w:val="en-US"/>
+        </w:rPr>
+        <w:t>:</w:t>
       </w:r>
       <w:r>
         <w:rPr>
@@ -674,35 +820,50 @@
           <w:ilvl w:val="0"/>
           <w:numId w:val="6"/>
         </w:numPr>
-      </w:pPr>
-      <w:r>
-        <w:rPr>
-          <w:b/>
-          <w:bCs/>
+        <w:rPr>
+          <w:lang w:val="en-US"/>
+        </w:rPr>
+      </w:pPr>
+      <w:r>
+        <w:rPr>
+          <w:b/>
+          <w:bCs/>
+          <w:lang w:val="en-US"/>
         </w:rPr>
         <w:t>The Idea:</w:t>
       </w:r>
       <w:r>
+        <w:rPr>
+          <w:lang w:val="en-US"/>
+        </w:rPr>
         <w:t xml:space="preserve"> Use </w:t>
       </w:r>
       <w:r>
         <w:rPr>
           <w:b/>
           <w:bCs/>
+          <w:lang w:val="en-US"/>
         </w:rPr>
         <w:t>Graph Neural Networks (GNN)</w:t>
       </w:r>
       <w:r>
+        <w:rPr>
+          <w:lang w:val="en-US"/>
+        </w:rPr>
         <w:t xml:space="preserve"> or simpler </w:t>
       </w:r>
       <w:r>
         <w:rPr>
           <w:b/>
           <w:bCs/>
+          <w:lang w:val="en-US"/>
         </w:rPr>
         <w:t>Graph-Aggregated Features</w:t>
       </w:r>
       <w:r>
+        <w:rPr>
+          <w:lang w:val="en-US"/>
+        </w:rPr>
         <w:t>.</w:t>
       </w:r>
     </w:p>
@@ -712,11 +873,15 @@
           <w:ilvl w:val="0"/>
           <w:numId w:val="6"/>
         </w:numPr>
-      </w:pPr>
-      <w:r>
-        <w:rPr>
-          <w:b/>
-          <w:bCs/>
+        <w:rPr>
+          <w:lang w:val="en-US"/>
+        </w:rPr>
+      </w:pPr>
+      <w:r>
+        <w:rPr>
+          <w:b/>
+          <w:bCs/>
+          <w:lang w:val="en-US"/>
         </w:rPr>
         <w:t>How to do it here:</w:t>
       </w:r>
@@ -727,8 +892,14 @@
           <w:ilvl w:val="1"/>
           <w:numId w:val="6"/>
         </w:numPr>
-      </w:pPr>
-      <w:r>
+        <w:rPr>
+          <w:lang w:val="en-US"/>
+        </w:rPr>
+      </w:pPr>
+      <w:r>
+        <w:rPr>
+          <w:lang w:val="en-US"/>
+        </w:rPr>
         <w:t>Treat each sector as a node in a graph.</w:t>
       </w:r>
     </w:p>
@@ -738,9 +909,29 @@
           <w:ilvl w:val="1"/>
           <w:numId w:val="6"/>
         </w:numPr>
-      </w:pPr>
-      <w:r>
-        <w:t>Calculate the "Sector Health" (average $y$ or average $f_i$) and map it back to the individual.</w:t>
+        <w:rPr>
+          <w:lang w:val="en-US"/>
+        </w:rPr>
+      </w:pPr>
+      <w:r>
+        <w:rPr>
+          <w:lang w:val="en-US"/>
+        </w:rPr>
+        <w:t>Calculate the "Sector Health" (average $y$ or average $</w:t>
+      </w:r>
+      <w:proofErr w:type="spellStart"/>
+      <w:r>
+        <w:rPr>
+          <w:lang w:val="en-US"/>
+        </w:rPr>
+        <w:t>f_i</w:t>
+      </w:r>
+      <w:proofErr w:type="spellEnd"/>
+      <w:r>
+        <w:rPr>
+          <w:lang w:val="en-US"/>
+        </w:rPr>
+        <w:t>$) and map it back to the individual.</w:t>
       </w:r>
     </w:p>
     <w:p>
@@ -749,24 +940,590 @@
           <w:ilvl w:val="1"/>
           <w:numId w:val="6"/>
         </w:numPr>
-      </w:pPr>
-      <w:r>
-        <w:rPr>
-          <w:b/>
-          <w:bCs/>
+        <w:rPr>
+          <w:lang w:val="en-US"/>
+        </w:rPr>
+      </w:pPr>
+      <w:r>
+        <w:rPr>
+          <w:b/>
+          <w:bCs/>
+          <w:lang w:val="en-US"/>
         </w:rPr>
         <w:t>Advanced:</w:t>
       </w:r>
       <w:r>
+        <w:rPr>
+          <w:lang w:val="en-US"/>
+        </w:rPr>
         <w:t xml:space="preserve"> Create a feature that measures "Distance to Sector Leader"—how much better or worse is this company (f1–f11) compared to the top 10% of companies in the same size and sector.</w:t>
       </w:r>
-    </w:p>
-    <w:p>
-      <w:pPr>
-        <w:rPr>
-          <w:lang w:val="en-US"/>
-        </w:rPr>
-      </w:pPr>
+      <w:r>
+        <w:rPr>
+          <w:lang w:val="en-US"/>
+        </w:rPr>
+        <w:br/>
+      </w:r>
+      <w:r>
+        <w:rPr>
+          <w:lang w:val="en-US"/>
+        </w:rPr>
+        <w:br/>
+      </w:r>
+    </w:p>
+    <w:p>
+      <w:pPr>
+        <w:ind w:left="1440"/>
+        <w:rPr>
+          <w:lang w:val="en-US"/>
+        </w:rPr>
+      </w:pPr>
+    </w:p>
+    <w:p>
+      <w:pPr>
+        <w:rPr>
+          <w:lang w:val="en-US"/>
+        </w:rPr>
+      </w:pPr>
+      <w:r>
+        <w:rPr>
+          <w:lang w:val="en-US"/>
+        </w:rPr>
+        <w:t>-------------------------------------------------------</w:t>
+      </w:r>
+      <w:r>
+        <w:rPr>
+          <w:lang w:val="en-US"/>
+        </w:rPr>
+        <w:br/>
+      </w:r>
+    </w:p>
+    <w:p>
+      <w:pPr>
+        <w:rPr>
+          <w:lang w:val="en-US"/>
+        </w:rPr>
+      </w:pPr>
+      <w:r>
+        <w:rPr>
+          <w:lang w:val="en-US"/>
+        </w:rPr>
+        <w:drawing>
+          <wp:inline distT="0" distB="0" distL="0" distR="0" wp14:anchorId="54188B57" wp14:editId="77B8044B">
+            <wp:extent cx="5760720" cy="1478915"/>
+            <wp:effectExtent l="0" t="0" r="0" b="6985"/>
+            <wp:docPr id="1773082879" name="Grafik 1" descr="Ein Bild, das Text, Screenshot, Schrift enthält.&#10;&#10;KI-generierte Inhalte können fehlerhaft sein."/>
+            <wp:cNvGraphicFramePr>
+              <a:graphicFrameLocks xmlns:a="http://schemas.openxmlformats.org/drawingml/2006/main" noChangeAspect="1"/>
+            </wp:cNvGraphicFramePr>
+            <a:graphic xmlns:a="http://schemas.openxmlformats.org/drawingml/2006/main">
+              <a:graphicData uri="http://schemas.openxmlformats.org/drawingml/2006/picture">
+                <pic:pic xmlns:pic="http://schemas.openxmlformats.org/drawingml/2006/picture">
+                  <pic:nvPicPr>
+                    <pic:cNvPr id="1773082879" name="Grafik 1" descr="Ein Bild, das Text, Screenshot, Schrift enthält.&#10;&#10;KI-generierte Inhalte können fehlerhaft sein."/>
+                    <pic:cNvPicPr/>
+                  </pic:nvPicPr>
+                  <pic:blipFill>
+                    <a:blip r:embed="rId5"/>
+                    <a:stretch>
+                      <a:fillRect/>
+                    </a:stretch>
+                  </pic:blipFill>
+                  <pic:spPr>
+                    <a:xfrm>
+                      <a:off x="0" y="0"/>
+                      <a:ext cx="5760720" cy="1478915"/>
+                    </a:xfrm>
+                    <a:prstGeom prst="rect">
+                      <a:avLst/>
+                    </a:prstGeom>
+                  </pic:spPr>
+                </pic:pic>
+              </a:graphicData>
+            </a:graphic>
+          </wp:inline>
+        </w:drawing>
+      </w:r>
+    </w:p>
+    <w:p>
+      <w:pPr>
+        <w:rPr>
+          <w:lang w:val="en-US"/>
+        </w:rPr>
+      </w:pPr>
+    </w:p>
+    <w:p>
+      <w:pPr>
+        <w:rPr>
+          <w:b/>
+          <w:bCs/>
+          <w:lang w:val="en-US"/>
+        </w:rPr>
+      </w:pPr>
+      <w:r>
+        <w:rPr>
+          <w:b/>
+          <w:bCs/>
+          <w:lang w:val="en-US"/>
+        </w:rPr>
+        <w:t>1. Feature Analysis: The "Big Four" Drivers</w:t>
+      </w:r>
+    </w:p>
+    <w:p>
+      <w:pPr>
+        <w:numPr>
+          <w:ilvl w:val="0"/>
+          <w:numId w:val="7"/>
+        </w:numPr>
+        <w:rPr>
+          <w:lang w:val="en-US"/>
+        </w:rPr>
+      </w:pPr>
+      <w:r>
+        <w:rPr>
+          <w:b/>
+          <w:bCs/>
+          <w:lang w:val="en-US"/>
+        </w:rPr>
+        <w:t xml:space="preserve">f5 (Cash / </w:t>
+      </w:r>
+      <w:proofErr w:type="spellStart"/>
+      <w:r>
+        <w:rPr>
+          <w:b/>
+          <w:bCs/>
+          <w:lang w:val="en-US"/>
+        </w:rPr>
+        <w:t>Kassenbestand</w:t>
+      </w:r>
+      <w:proofErr w:type="spellEnd"/>
+      <w:r>
+        <w:rPr>
+          <w:b/>
+          <w:bCs/>
+          <w:lang w:val="en-US"/>
+        </w:rPr>
+        <w:t>): The Liquidity Trap</w:t>
+      </w:r>
+    </w:p>
+    <w:p>
+      <w:pPr>
+        <w:numPr>
+          <w:ilvl w:val="1"/>
+          <w:numId w:val="7"/>
+        </w:numPr>
+        <w:rPr>
+          <w:lang w:val="en-US"/>
+        </w:rPr>
+      </w:pPr>
+      <w:r>
+        <w:rPr>
+          <w:b/>
+          <w:bCs/>
+          <w:lang w:val="en-US"/>
+        </w:rPr>
+        <w:lastRenderedPageBreak/>
+        <w:t>The Finding:</w:t>
+      </w:r>
+      <w:r>
+        <w:rPr>
+          <w:lang w:val="en-US"/>
+        </w:rPr>
+        <w:t xml:space="preserve"> Defaulters in "healthy" clusters have negative median cash (-0.175) compared to non-defaulters (+0.382).</w:t>
+      </w:r>
+    </w:p>
+    <w:p>
+      <w:pPr>
+        <w:numPr>
+          <w:ilvl w:val="1"/>
+          <w:numId w:val="7"/>
+        </w:numPr>
+        <w:rPr>
+          <w:lang w:val="en-US"/>
+        </w:rPr>
+      </w:pPr>
+      <w:r>
+        <w:rPr>
+          <w:b/>
+          <w:bCs/>
+          <w:lang w:val="en-US"/>
+        </w:rPr>
+        <w:t>Accounting Reality:</w:t>
+      </w:r>
+      <w:r>
+        <w:rPr>
+          <w:lang w:val="en-US"/>
+        </w:rPr>
+        <w:t xml:space="preserve"> This is the most critical predictor of </w:t>
+      </w:r>
+      <w:r>
+        <w:rPr>
+          <w:b/>
+          <w:bCs/>
+          <w:lang w:val="en-US"/>
+        </w:rPr>
+        <w:t>False Negatives</w:t>
+      </w:r>
+      <w:r>
+        <w:rPr>
+          <w:lang w:val="en-US"/>
+        </w:rPr>
+        <w:t xml:space="preserve">. A company can report a profit (Accrual Accounting) but still fail if it lacks the physical cash to pay bills (Cash Accounting). This suggests </w:t>
+      </w:r>
+      <w:r>
+        <w:rPr>
+          <w:b/>
+          <w:bCs/>
+          <w:lang w:val="en-US"/>
+        </w:rPr>
+        <w:t>Illiquidity Insolvency</w:t>
+      </w:r>
+      <w:r>
+        <w:rPr>
+          <w:lang w:val="en-US"/>
+        </w:rPr>
+        <w:t>—the firm is solvent on paper but liquidly dead.</w:t>
+      </w:r>
+    </w:p>
+    <w:p>
+      <w:pPr>
+        <w:numPr>
+          <w:ilvl w:val="0"/>
+          <w:numId w:val="7"/>
+        </w:numPr>
+        <w:rPr>
+          <w:lang w:val="en-US"/>
+        </w:rPr>
+      </w:pPr>
+      <w:r>
+        <w:rPr>
+          <w:b/>
+          <w:bCs/>
+          <w:lang w:val="en-US"/>
+        </w:rPr>
+        <w:t xml:space="preserve">f6 (Equity / </w:t>
+      </w:r>
+      <w:proofErr w:type="spellStart"/>
+      <w:r>
+        <w:rPr>
+          <w:b/>
+          <w:bCs/>
+          <w:lang w:val="en-US"/>
+        </w:rPr>
+        <w:t>Eigenkapital</w:t>
+      </w:r>
+      <w:proofErr w:type="spellEnd"/>
+      <w:r>
+        <w:rPr>
+          <w:b/>
+          <w:bCs/>
+          <w:lang w:val="en-US"/>
+        </w:rPr>
+        <w:t>): The Solvency Buffer</w:t>
+      </w:r>
+    </w:p>
+    <w:p>
+      <w:pPr>
+        <w:numPr>
+          <w:ilvl w:val="1"/>
+          <w:numId w:val="7"/>
+        </w:numPr>
+        <w:rPr>
+          <w:lang w:val="en-US"/>
+        </w:rPr>
+      </w:pPr>
+      <w:r>
+        <w:rPr>
+          <w:b/>
+          <w:bCs/>
+          <w:lang w:val="en-US"/>
+        </w:rPr>
+        <w:t>The Finding:</w:t>
+      </w:r>
+      <w:r>
+        <w:rPr>
+          <w:lang w:val="en-US"/>
+        </w:rPr>
+        <w:t xml:space="preserve"> Defaulters consistently show lower median equity. Even in the "Safe" Cluster 1, defaulters have significantly less equity buffer (0.179) than survivors (0.532).</w:t>
+      </w:r>
+    </w:p>
+    <w:p>
+      <w:pPr>
+        <w:numPr>
+          <w:ilvl w:val="1"/>
+          <w:numId w:val="7"/>
+        </w:numPr>
+        <w:rPr>
+          <w:lang w:val="en-US"/>
+        </w:rPr>
+      </w:pPr>
+      <w:r>
+        <w:rPr>
+          <w:b/>
+          <w:bCs/>
+          <w:lang w:val="en-US"/>
+        </w:rPr>
+        <w:t>Accounting Reality:</w:t>
+      </w:r>
+      <w:r>
+        <w:rPr>
+          <w:lang w:val="en-US"/>
+        </w:rPr>
+        <w:t xml:space="preserve"> Equity is the "distance to bankruptcy." Lower equity means less ability to absorb shocks. When f6 turns negative (as in Safe Cluster 4, median -1.20), the company is technically </w:t>
+      </w:r>
+      <w:r>
+        <w:rPr>
+          <w:b/>
+          <w:bCs/>
+          <w:lang w:val="en-US"/>
+        </w:rPr>
+        <w:t>Over-indebted</w:t>
+      </w:r>
+      <w:r>
+        <w:rPr>
+          <w:lang w:val="en-US"/>
+        </w:rPr>
+        <w:t xml:space="preserve"> (</w:t>
+      </w:r>
+      <w:proofErr w:type="spellStart"/>
+      <w:r>
+        <w:rPr>
+          <w:i/>
+          <w:iCs/>
+          <w:lang w:val="en-US"/>
+        </w:rPr>
+        <w:t>Überschuldet</w:t>
+      </w:r>
+      <w:proofErr w:type="spellEnd"/>
+      <w:r>
+        <w:rPr>
+          <w:lang w:val="en-US"/>
+        </w:rPr>
+        <w:t>).</w:t>
+      </w:r>
+    </w:p>
+    <w:p>
+      <w:pPr>
+        <w:numPr>
+          <w:ilvl w:val="0"/>
+          <w:numId w:val="7"/>
+        </w:numPr>
+        <w:rPr>
+          <w:lang w:val="en-US"/>
+        </w:rPr>
+      </w:pPr>
+      <w:r>
+        <w:rPr>
+          <w:b/>
+          <w:bCs/>
+          <w:lang w:val="en-US"/>
+        </w:rPr>
+        <w:t xml:space="preserve">f8 (Net Profit / </w:t>
+      </w:r>
+      <w:proofErr w:type="spellStart"/>
+      <w:r>
+        <w:rPr>
+          <w:b/>
+          <w:bCs/>
+          <w:lang w:val="en-US"/>
+        </w:rPr>
+        <w:t>Bilanzgewinn</w:t>
+      </w:r>
+      <w:proofErr w:type="spellEnd"/>
+      <w:r>
+        <w:rPr>
+          <w:b/>
+          <w:bCs/>
+          <w:lang w:val="en-US"/>
+        </w:rPr>
+        <w:t>): The Performance Metric</w:t>
+      </w:r>
+    </w:p>
+    <w:p>
+      <w:pPr>
+        <w:numPr>
+          <w:ilvl w:val="1"/>
+          <w:numId w:val="7"/>
+        </w:numPr>
+        <w:rPr>
+          <w:lang w:val="en-US"/>
+        </w:rPr>
+      </w:pPr>
+      <w:r>
+        <w:rPr>
+          <w:b/>
+          <w:bCs/>
+          <w:lang w:val="en-US"/>
+        </w:rPr>
+        <w:t>The Finding:</w:t>
+      </w:r>
+      <w:r>
+        <w:rPr>
+          <w:lang w:val="en-US"/>
+        </w:rPr>
+        <w:t xml:space="preserve"> Defaulters in Cluster 1 have much lower median profit (0.176) compared to non-defaulters (0.578).</w:t>
+      </w:r>
+    </w:p>
+    <w:p>
+      <w:pPr>
+        <w:numPr>
+          <w:ilvl w:val="1"/>
+          <w:numId w:val="7"/>
+        </w:numPr>
+        <w:rPr>
+          <w:lang w:val="en-US"/>
+        </w:rPr>
+      </w:pPr>
+      <w:r>
+        <w:rPr>
+          <w:b/>
+          <w:bCs/>
+          <w:lang w:val="en-US"/>
+        </w:rPr>
+        <w:t>Accounting Reality:</w:t>
+      </w:r>
+      <w:r>
+        <w:rPr>
+          <w:lang w:val="en-US"/>
+        </w:rPr>
+        <w:t xml:space="preserve"> Profit generates new equity. Low profit (f8) combined with low cash (f5) creates a "death spiral" where the company cannot reinvest or pay down debt, leading to eventual default even if the balance sheet looks "okay" today.</w:t>
+      </w:r>
+    </w:p>
+    <w:p>
+      <w:pPr>
+        <w:numPr>
+          <w:ilvl w:val="0"/>
+          <w:numId w:val="7"/>
+        </w:numPr>
+      </w:pPr>
+      <w:r>
+        <w:rPr>
+          <w:b/>
+          <w:bCs/>
+        </w:rPr>
+        <w:t>f11 (</w:t>
+      </w:r>
+      <w:proofErr w:type="spellStart"/>
+      <w:r>
+        <w:rPr>
+          <w:b/>
+          <w:bCs/>
+        </w:rPr>
+        <w:t>Liabilities</w:t>
+      </w:r>
+      <w:proofErr w:type="spellEnd"/>
+      <w:r>
+        <w:rPr>
+          <w:b/>
+          <w:bCs/>
+        </w:rPr>
+        <w:t xml:space="preserve"> / Verbindlichkeiten): The "Zombie" Paradox</w:t>
+      </w:r>
+    </w:p>
+    <w:p>
+      <w:pPr>
+        <w:numPr>
+          <w:ilvl w:val="1"/>
+          <w:numId w:val="7"/>
+        </w:numPr>
+        <w:rPr>
+          <w:lang w:val="en-US"/>
+        </w:rPr>
+      </w:pPr>
+      <w:r>
+        <w:rPr>
+          <w:b/>
+          <w:bCs/>
+          <w:lang w:val="en-US"/>
+        </w:rPr>
+        <w:t>The Finding:</w:t>
+      </w:r>
+      <w:r>
+        <w:rPr>
+          <w:lang w:val="en-US"/>
+        </w:rPr>
+        <w:t xml:space="preserve"> In "False Positive" groups (Safe Cluster 4), liabilities are surprisingly high (0.361), and higher than in healthy groups (0.144).</w:t>
+      </w:r>
+    </w:p>
+    <w:p>
+      <w:pPr>
+        <w:numPr>
+          <w:ilvl w:val="1"/>
+          <w:numId w:val="7"/>
+        </w:numPr>
+        <w:rPr>
+          <w:lang w:val="en-US"/>
+        </w:rPr>
+      </w:pPr>
+      <w:r>
+        <w:rPr>
+          <w:b/>
+          <w:bCs/>
+          <w:lang w:val="en-US"/>
+        </w:rPr>
+        <w:t>Accounting Reality:</w:t>
+      </w:r>
+      <w:r>
+        <w:rPr>
+          <w:lang w:val="en-US"/>
+        </w:rPr>
+        <w:t xml:space="preserve"> This creates the </w:t>
+      </w:r>
+      <w:r>
+        <w:rPr>
+          <w:b/>
+          <w:bCs/>
+          <w:lang w:val="en-US"/>
+        </w:rPr>
+        <w:t>False Positives</w:t>
+      </w:r>
+      <w:r>
+        <w:rPr>
+          <w:lang w:val="en-US"/>
+        </w:rPr>
+        <w:t xml:space="preserve">. High liabilities </w:t>
+      </w:r>
+      <w:proofErr w:type="gramStart"/>
+      <w:r>
+        <w:rPr>
+          <w:lang w:val="en-US"/>
+        </w:rPr>
+        <w:t>usually</w:t>
+      </w:r>
+      <w:proofErr w:type="gramEnd"/>
+      <w:r>
+        <w:rPr>
+          <w:lang w:val="en-US"/>
+        </w:rPr>
+        <w:t xml:space="preserve"> signal risk, but for companies with negative equity (f6), high liabilities likely represent </w:t>
+      </w:r>
+      <w:r>
+        <w:rPr>
+          <w:b/>
+          <w:bCs/>
+          <w:lang w:val="en-US"/>
+        </w:rPr>
+        <w:t>Internal Funding</w:t>
+      </w:r>
+      <w:r>
+        <w:rPr>
+          <w:lang w:val="en-US"/>
+        </w:rPr>
+        <w:t xml:space="preserve"> (Shareholder loans or Parent Company support). Investors are keeping the "Zombie" alive by pumping in debt, which prevents the default the model expects.</w:t>
+      </w:r>
+    </w:p>
+    <w:p>
+      <w:pPr>
+        <w:rPr>
+          <w:lang w:val="en-US"/>
+        </w:rPr>
+      </w:pPr>
+      <w:r>
+        <w:rPr>
+          <w:lang w:val="en-US"/>
+        </w:rPr>
+        <w:br/>
+      </w:r>
     </w:p>
     <w:p>
       <w:pPr>
@@ -1086,6 +1843,155 @@
     </w:lvl>
   </w:abstractNum>
   <w:abstractNum w:abstractNumId="2" w15:restartNumberingAfterBreak="0">
+    <w:nsid w:val="2DE720A6"/>
+    <w:multiLevelType w:val="multilevel"/>
+    <w:tmpl w:val="57C6BC98"/>
+    <w:lvl w:ilvl="0">
+      <w:start w:val="1"/>
+      <w:numFmt w:val="bullet"/>
+      <w:lvlText w:val=""/>
+      <w:lvlJc w:val="left"/>
+      <w:pPr>
+        <w:tabs>
+          <w:tab w:val="num" w:pos="720"/>
+        </w:tabs>
+        <w:ind w:left="720" w:hanging="360"/>
+      </w:pPr>
+      <w:rPr>
+        <w:rFonts w:ascii="Symbol" w:hAnsi="Symbol" w:hint="default"/>
+        <w:sz w:val="20"/>
+      </w:rPr>
+    </w:lvl>
+    <w:lvl w:ilvl="1">
+      <w:start w:val="1"/>
+      <w:numFmt w:val="bullet"/>
+      <w:lvlText w:val="o"/>
+      <w:lvlJc w:val="left"/>
+      <w:pPr>
+        <w:tabs>
+          <w:tab w:val="num" w:pos="1440"/>
+        </w:tabs>
+        <w:ind w:left="1440" w:hanging="360"/>
+      </w:pPr>
+      <w:rPr>
+        <w:rFonts w:ascii="Courier New" w:hAnsi="Courier New" w:hint="default"/>
+        <w:sz w:val="20"/>
+      </w:rPr>
+    </w:lvl>
+    <w:lvl w:ilvl="2" w:tentative="1">
+      <w:start w:val="1"/>
+      <w:numFmt w:val="bullet"/>
+      <w:lvlText w:val=""/>
+      <w:lvlJc w:val="left"/>
+      <w:pPr>
+        <w:tabs>
+          <w:tab w:val="num" w:pos="2160"/>
+        </w:tabs>
+        <w:ind w:left="2160" w:hanging="360"/>
+      </w:pPr>
+      <w:rPr>
+        <w:rFonts w:ascii="Wingdings" w:hAnsi="Wingdings" w:hint="default"/>
+        <w:sz w:val="20"/>
+      </w:rPr>
+    </w:lvl>
+    <w:lvl w:ilvl="3" w:tentative="1">
+      <w:start w:val="1"/>
+      <w:numFmt w:val="bullet"/>
+      <w:lvlText w:val=""/>
+      <w:lvlJc w:val="left"/>
+      <w:pPr>
+        <w:tabs>
+          <w:tab w:val="num" w:pos="2880"/>
+        </w:tabs>
+        <w:ind w:left="2880" w:hanging="360"/>
+      </w:pPr>
+      <w:rPr>
+        <w:rFonts w:ascii="Wingdings" w:hAnsi="Wingdings" w:hint="default"/>
+        <w:sz w:val="20"/>
+      </w:rPr>
+    </w:lvl>
+    <w:lvl w:ilvl="4" w:tentative="1">
+      <w:start w:val="1"/>
+      <w:numFmt w:val="bullet"/>
+      <w:lvlText w:val=""/>
+      <w:lvlJc w:val="left"/>
+      <w:pPr>
+        <w:tabs>
+          <w:tab w:val="num" w:pos="3600"/>
+        </w:tabs>
+        <w:ind w:left="3600" w:hanging="360"/>
+      </w:pPr>
+      <w:rPr>
+        <w:rFonts w:ascii="Wingdings" w:hAnsi="Wingdings" w:hint="default"/>
+        <w:sz w:val="20"/>
+      </w:rPr>
+    </w:lvl>
+    <w:lvl w:ilvl="5" w:tentative="1">
+      <w:start w:val="1"/>
+      <w:numFmt w:val="bullet"/>
+      <w:lvlText w:val=""/>
+      <w:lvlJc w:val="left"/>
+      <w:pPr>
+        <w:tabs>
+          <w:tab w:val="num" w:pos="4320"/>
+        </w:tabs>
+        <w:ind w:left="4320" w:hanging="360"/>
+      </w:pPr>
+      <w:rPr>
+        <w:rFonts w:ascii="Wingdings" w:hAnsi="Wingdings" w:hint="default"/>
+        <w:sz w:val="20"/>
+      </w:rPr>
+    </w:lvl>
+    <w:lvl w:ilvl="6" w:tentative="1">
+      <w:start w:val="1"/>
+      <w:numFmt w:val="bullet"/>
+      <w:lvlText w:val=""/>
+      <w:lvlJc w:val="left"/>
+      <w:pPr>
+        <w:tabs>
+          <w:tab w:val="num" w:pos="5040"/>
+        </w:tabs>
+        <w:ind w:left="5040" w:hanging="360"/>
+      </w:pPr>
+      <w:rPr>
+        <w:rFonts w:ascii="Wingdings" w:hAnsi="Wingdings" w:hint="default"/>
+        <w:sz w:val="20"/>
+      </w:rPr>
+    </w:lvl>
+    <w:lvl w:ilvl="7" w:tentative="1">
+      <w:start w:val="1"/>
+      <w:numFmt w:val="bullet"/>
+      <w:lvlText w:val=""/>
+      <w:lvlJc w:val="left"/>
+      <w:pPr>
+        <w:tabs>
+          <w:tab w:val="num" w:pos="5760"/>
+        </w:tabs>
+        <w:ind w:left="5760" w:hanging="360"/>
+      </w:pPr>
+      <w:rPr>
+        <w:rFonts w:ascii="Wingdings" w:hAnsi="Wingdings" w:hint="default"/>
+        <w:sz w:val="20"/>
+      </w:rPr>
+    </w:lvl>
+    <w:lvl w:ilvl="8" w:tentative="1">
+      <w:start w:val="1"/>
+      <w:numFmt w:val="bullet"/>
+      <w:lvlText w:val=""/>
+      <w:lvlJc w:val="left"/>
+      <w:pPr>
+        <w:tabs>
+          <w:tab w:val="num" w:pos="6480"/>
+        </w:tabs>
+        <w:ind w:left="6480" w:hanging="360"/>
+      </w:pPr>
+      <w:rPr>
+        <w:rFonts w:ascii="Wingdings" w:hAnsi="Wingdings" w:hint="default"/>
+        <w:sz w:val="20"/>
+      </w:rPr>
+    </w:lvl>
+  </w:abstractNum>
+  <w:abstractNum w:abstractNumId="3" w15:restartNumberingAfterBreak="0">
     <w:nsid w:val="3FDE69E4"/>
     <w:multiLevelType w:val="multilevel"/>
     <w:tmpl w:val="15B89AE2"/>
@@ -1234,7 +2140,7 @@
       </w:rPr>
     </w:lvl>
   </w:abstractNum>
-  <w:abstractNum w:abstractNumId="3" w15:restartNumberingAfterBreak="0">
+  <w:abstractNum w:abstractNumId="4" w15:restartNumberingAfterBreak="0">
     <w:nsid w:val="474B4B91"/>
     <w:multiLevelType w:val="hybridMultilevel"/>
     <w:tmpl w:val="6BD8BD1A"/>
@@ -1379,7 +2285,7 @@
       </w:rPr>
     </w:lvl>
   </w:abstractNum>
-  <w:abstractNum w:abstractNumId="4" w15:restartNumberingAfterBreak="0">
+  <w:abstractNum w:abstractNumId="5" w15:restartNumberingAfterBreak="0">
     <w:nsid w:val="646D0674"/>
     <w:multiLevelType w:val="multilevel"/>
     <w:tmpl w:val="9F24A9AA"/>
@@ -1528,7 +2434,7 @@
       </w:rPr>
     </w:lvl>
   </w:abstractNum>
-  <w:abstractNum w:abstractNumId="5" w15:restartNumberingAfterBreak="0">
+  <w:abstractNum w:abstractNumId="6" w15:restartNumberingAfterBreak="0">
     <w:nsid w:val="71DF468E"/>
     <w:multiLevelType w:val="multilevel"/>
     <w:tmpl w:val="E258CCB2"/>
@@ -1674,10 +2580,10 @@
     </w:lvl>
   </w:abstractNum>
   <w:num w:numId="1" w16cid:durableId="799424043">
-    <w:abstractNumId w:val="4"/>
+    <w:abstractNumId w:val="5"/>
   </w:num>
   <w:num w:numId="2" w16cid:durableId="881092801">
-    <w:abstractNumId w:val="2"/>
+    <w:abstractNumId w:val="3"/>
   </w:num>
   <w:num w:numId="3" w16cid:durableId="520238784">
     <w:abstractNumId w:val="0"/>
@@ -1686,10 +2592,13 @@
     <w:abstractNumId w:val="1"/>
   </w:num>
   <w:num w:numId="5" w16cid:durableId="1453204086">
-    <w:abstractNumId w:val="3"/>
+    <w:abstractNumId w:val="4"/>
   </w:num>
   <w:num w:numId="6" w16cid:durableId="519976914">
-    <w:abstractNumId w:val="5"/>
+    <w:abstractNumId w:val="6"/>
+  </w:num>
+  <w:num w:numId="7" w16cid:durableId="1674140236">
+    <w:abstractNumId w:val="2"/>
   </w:num>
 </w:numbering>
 </file>

</xml_diff>